<commit_message>
Final rev of Baseball notebook, run through demo api notebook
</commit_message>
<xml_diff>
--- a/Baseball/Baseball Prediction Notes.docx
+++ b/Baseball/Baseball Prediction Notes.docx
@@ -147,90 +147,173 @@
       <w:r>
         <w:t>Then, once we've scored the data weekly from the past, we can begin scoring in real time.</w:t>
       </w:r>
+    </w:p>
+    <w:p>
+      <w:pPr>
+        <w:pStyle w:val="ListParagraph"/>
+        <w:numPr>
+          <w:ilvl w:val="0"/>
+          <w:numId w:val="1"/>
+        </w:numPr>
+      </w:pPr>
+    </w:p>
+    <w:p>
+      <w:pPr>
+        <w:pStyle w:val="ListParagraph"/>
+        <w:numPr>
+          <w:ilvl w:val="0"/>
+          <w:numId w:val="1"/>
+        </w:numPr>
+      </w:pPr>
+      <w:r>
+        <w:t>As soon as possible.  At least to push one month through each day until we get all the data scored.</w:t>
+      </w:r>
+    </w:p>
+    <w:p>
+      <w:pPr>
+        <w:pStyle w:val="ListParagraph"/>
+        <w:numPr>
+          <w:ilvl w:val="0"/>
+          <w:numId w:val="1"/>
+        </w:numPr>
+      </w:pPr>
+    </w:p>
+    <w:p>
+      <w:pPr>
+        <w:pStyle w:val="ListParagraph"/>
+        <w:numPr>
+          <w:ilvl w:val="0"/>
+          <w:numId w:val="1"/>
+        </w:numPr>
+      </w:pPr>
+      <w:r>
+        <w:t>Then, while that is running, work with James to get the ongoing scoring working.</w:t>
+      </w:r>
+    </w:p>
+    <w:p>
+      <w:pPr>
+        <w:pStyle w:val="ListParagraph"/>
+        <w:numPr>
+          <w:ilvl w:val="0"/>
+          <w:numId w:val="1"/>
+        </w:numPr>
+      </w:pPr>
+      <w:r>
+        <w:t xml:space="preserve">File to scrape data from MLB.com.  Forgive the lousy python, but I borrowed this from someone else who had no idea how to use </w:t>
+      </w:r>
+      <w:proofErr w:type="spellStart"/>
+      <w:r>
+        <w:t>beautifulsoup</w:t>
+      </w:r>
+      <w:proofErr w:type="spellEnd"/>
+      <w:r>
+        <w:t xml:space="preserve"> and instead of rewriting it completely just forced it to work.  I was not expecting to put this into production.</w:t>
+      </w:r>
+    </w:p>
+    <w:p>
+      <w:pPr>
+        <w:pStyle w:val="ListParagraph"/>
+        <w:numPr>
+          <w:ilvl w:val="1"/>
+          <w:numId w:val="1"/>
+        </w:numPr>
+      </w:pPr>
+      <w:r>
+        <w:t>mlb_pull_year.py</w:t>
+      </w:r>
+    </w:p>
+    <w:p/>
+    <w:p>
+      <w:r>
+        <w:t>Baseball Prediction Notes</w:t>
+      </w:r>
+    </w:p>
+    <w:p>
+      <w:pPr>
+        <w:pStyle w:val="ListParagraph"/>
+        <w:numPr>
+          <w:ilvl w:val="0"/>
+          <w:numId w:val="1"/>
+        </w:numPr>
+      </w:pPr>
+      <w:r>
+        <w:t>pitch_scoring.csv</w:t>
+      </w:r>
+    </w:p>
+    <w:p>
+      <w:pPr>
+        <w:pStyle w:val="ListParagraph"/>
+        <w:numPr>
+          <w:ilvl w:val="1"/>
+          <w:numId w:val="1"/>
+        </w:numPr>
+      </w:pPr>
+      <w:r>
+        <w:t xml:space="preserve">Google </w:t>
+      </w:r>
+      <w:r>
+        <w:t xml:space="preserve">drive link: </w:t>
+      </w:r>
+      <w:hyperlink r:id="rId5" w:history="1">
+        <w:r>
+          <w:rPr>
+            <w:rStyle w:val="Hyperlink"/>
+          </w:rPr>
+          <w:t>https://drive.google.com/file/d/1OR9V46W18v2bbC86gbKgvKOtz_7kO0CI/view?ts=5bb66e48</w:t>
+        </w:r>
+      </w:hyperlink>
+    </w:p>
+    <w:p>
+      <w:pPr>
+        <w:pStyle w:val="ListParagraph"/>
+        <w:numPr>
+          <w:ilvl w:val="1"/>
+          <w:numId w:val="1"/>
+        </w:numPr>
+      </w:pPr>
+      <w:r>
+        <w:t xml:space="preserve"> </w:t>
+      </w:r>
+      <w:r>
+        <w:t xml:space="preserve">The source file of 3 years of data to stream in at </w:t>
+      </w:r>
+    </w:p>
+    <w:p>
+      <w:pPr>
+        <w:pStyle w:val="ListParagraph"/>
+        <w:numPr>
+          <w:ilvl w:val="0"/>
+          <w:numId w:val="1"/>
+        </w:numPr>
+      </w:pPr>
+      <w:r>
+        <w:t>pred_pitches.py</w:t>
+      </w:r>
+    </w:p>
+    <w:p>
+      <w:pPr>
+        <w:pStyle w:val="ListParagraph"/>
+        <w:numPr>
+          <w:ilvl w:val="1"/>
+          <w:numId w:val="1"/>
+        </w:numPr>
+      </w:pPr>
+      <w:r>
+        <w:t>Loads</w:t>
+      </w:r>
       <w:bookmarkStart w:id="0" w:name="_GoBack"/>
       <w:bookmarkEnd w:id="0"/>
-    </w:p>
-    <w:p>
-      <w:pPr>
-        <w:pStyle w:val="ListParagraph"/>
-        <w:numPr>
-          <w:ilvl w:val="0"/>
-          <w:numId w:val="1"/>
-        </w:numPr>
-      </w:pPr>
-    </w:p>
-    <w:p>
-      <w:pPr>
-        <w:pStyle w:val="ListParagraph"/>
-        <w:numPr>
-          <w:ilvl w:val="0"/>
-          <w:numId w:val="1"/>
-        </w:numPr>
-      </w:pPr>
-      <w:r>
-        <w:t>As soon as possible.  At least to push one month through each day until we get all the data scored.</w:t>
-      </w:r>
-    </w:p>
-    <w:p>
-      <w:pPr>
-        <w:pStyle w:val="ListParagraph"/>
-        <w:numPr>
-          <w:ilvl w:val="0"/>
-          <w:numId w:val="1"/>
-        </w:numPr>
-      </w:pPr>
-    </w:p>
-    <w:p>
-      <w:pPr>
-        <w:pStyle w:val="ListParagraph"/>
-        <w:numPr>
-          <w:ilvl w:val="0"/>
-          <w:numId w:val="1"/>
-        </w:numPr>
-      </w:pPr>
-      <w:r>
-        <w:t>Then, while that is running, work with James to get the ongoing scoring working.</w:t>
-      </w:r>
-    </w:p>
-    <w:p>
-      <w:pPr>
-        <w:pStyle w:val="ListParagraph"/>
-        <w:numPr>
-          <w:ilvl w:val="0"/>
-          <w:numId w:val="1"/>
-        </w:numPr>
-      </w:pPr>
-      <w:r>
-        <w:t xml:space="preserve">File to scrape data from MLB.com.  Forgive the lousy python, but I borrowed this from someone else who had no idea how to use </w:t>
+      <w:r>
+        <w:t xml:space="preserve"> the </w:t>
       </w:r>
       <w:proofErr w:type="spellStart"/>
       <w:r>
-        <w:t>beautifulsoup</w:t>
-      </w:r>
+        <w:t>data</w:t>
+      </w:r>
+    </w:p>
+    <w:p>
       <w:proofErr w:type="spellEnd"/>
-      <w:r>
-        <w:t xml:space="preserve"> and instead of rewriting it completely just forced it to work.  I was not expecting to put this into production.</w:t>
-      </w:r>
-    </w:p>
-    <w:p>
-      <w:pPr>
-        <w:pStyle w:val="ListParagraph"/>
-        <w:numPr>
-          <w:ilvl w:val="1"/>
-          <w:numId w:val="1"/>
-        </w:numPr>
-      </w:pPr>
-      <w:r>
-        <w:t>mlb_pull_year.py</w:t>
-      </w:r>
-    </w:p>
-    <w:p/>
-    <w:p>
-      <w:r>
-        <w:t>Baseball Prediction Notes</w:t>
-      </w:r>
-    </w:p>
-    <w:p/>
+    </w:p>
     <w:p>
       <w:r>
         <w:t>Real time streaming</w:t>
@@ -798,6 +881,29 @@
       <w:contextualSpacing/>
     </w:pPr>
   </w:style>
+  <w:style w:type="character" w:styleId="Hyperlink">
+    <w:name w:val="Hyperlink"/>
+    <w:basedOn w:val="DefaultParagraphFont"/>
+    <w:uiPriority w:val="99"/>
+    <w:unhideWhenUsed/>
+    <w:rsid w:val="002A414F"/>
+    <w:rPr>
+      <w:color w:val="0563C1" w:themeColor="hyperlink"/>
+      <w:u w:val="single"/>
+    </w:rPr>
+  </w:style>
+  <w:style w:type="character" w:styleId="UnresolvedMention">
+    <w:name w:val="Unresolved Mention"/>
+    <w:basedOn w:val="DefaultParagraphFont"/>
+    <w:uiPriority w:val="99"/>
+    <w:semiHidden/>
+    <w:unhideWhenUsed/>
+    <w:rsid w:val="002A414F"/>
+    <w:rPr>
+      <w:color w:val="605E5C"/>
+      <w:shd w:val="clear" w:color="auto" w:fill="E1DFDD"/>
+    </w:rPr>
+  </w:style>
 </w:styles>
 </file>
 

</xml_diff>